<commit_message>
new assets for resume, with the slight tweaks I've discovered in the last 24 hours
</commit_message>
<xml_diff>
--- a/public/assets/resume-one-page-2023-05-02.docx
+++ b/public/assets/resume-one-page-2023-05-02.docx
@@ -504,7 +504,39 @@
           <w:sz w:val="21"/>
           <w:szCs w:val="21"/>
         </w:rPr>
-        <w:t xml:space="preserve"> interactive Proactive &amp; Preventative system. Demonstrated the power of </w:t>
+        <w:t xml:space="preserve"> interactive </w:t>
+      </w:r>
+      <w:r>
+        <w:rPr>
+          <w:rFonts w:asciiTheme="majorHAnsi" w:hAnsiTheme="majorHAnsi" w:cstheme="majorHAnsi"/>
+          <w:sz w:val="21"/>
+          <w:szCs w:val="21"/>
+        </w:rPr>
+        <w:t>“</w:t>
+      </w:r>
+      <w:r>
+        <w:rPr>
+          <w:rFonts w:asciiTheme="majorHAnsi" w:hAnsiTheme="majorHAnsi" w:cstheme="majorHAnsi"/>
+          <w:sz w:val="21"/>
+          <w:szCs w:val="21"/>
+        </w:rPr>
+        <w:t>Proactive &amp; Preventative</w:t>
+      </w:r>
+      <w:r>
+        <w:rPr>
+          <w:rFonts w:asciiTheme="majorHAnsi" w:hAnsiTheme="majorHAnsi" w:cstheme="majorHAnsi"/>
+          <w:sz w:val="21"/>
+          <w:szCs w:val="21"/>
+        </w:rPr>
+        <w:t>”</w:t>
+      </w:r>
+      <w:r>
+        <w:rPr>
+          <w:rFonts w:asciiTheme="majorHAnsi" w:hAnsiTheme="majorHAnsi" w:cstheme="majorHAnsi"/>
+          <w:sz w:val="21"/>
+          <w:szCs w:val="21"/>
+        </w:rPr>
+        <w:t xml:space="preserve"> system. Demonstrated the power of </w:t>
       </w:r>
       <w:proofErr w:type="spellStart"/>
       <w:r>
@@ -618,7 +650,31 @@
           <w:sz w:val="21"/>
           <w:szCs w:val="21"/>
         </w:rPr>
-        <w:t>Defined the Best Buy team’s coding and testing standards and set up Jenkins pipelines to enforce those standards</w:t>
+        <w:t xml:space="preserve">Defined </w:t>
+      </w:r>
+      <w:r>
+        <w:rPr>
+          <w:rFonts w:asciiTheme="majorHAnsi" w:hAnsiTheme="majorHAnsi" w:cstheme="majorHAnsi"/>
+          <w:sz w:val="21"/>
+          <w:szCs w:val="21"/>
+        </w:rPr>
+        <w:t>my</w:t>
+      </w:r>
+      <w:r>
+        <w:rPr>
+          <w:rFonts w:asciiTheme="majorHAnsi" w:hAnsiTheme="majorHAnsi" w:cstheme="majorHAnsi"/>
+          <w:sz w:val="21"/>
+          <w:szCs w:val="21"/>
+        </w:rPr>
+        <w:t xml:space="preserve"> Best Buy team’s standards and set up Jenkins pipelines to enforce </w:t>
+      </w:r>
+      <w:r>
+        <w:rPr>
+          <w:rFonts w:asciiTheme="majorHAnsi" w:hAnsiTheme="majorHAnsi" w:cstheme="majorHAnsi"/>
+          <w:sz w:val="21"/>
+          <w:szCs w:val="21"/>
+        </w:rPr>
+        <w:t>them</w:t>
       </w:r>
       <w:r>
         <w:rPr>
@@ -1557,15 +1613,7 @@
           <w:sz w:val="21"/>
           <w:szCs w:val="21"/>
         </w:rPr>
-        <w:t xml:space="preserve">a </w:t>
-      </w:r>
-      <w:r>
-        <w:rPr>
-          <w:rFonts w:asciiTheme="majorHAnsi" w:hAnsiTheme="majorHAnsi" w:cstheme="majorHAnsi"/>
-          <w:sz w:val="21"/>
-          <w:szCs w:val="21"/>
-        </w:rPr>
-        <w:t>designer. </w:t>
+        <w:t>designers.</w:t>
       </w:r>
     </w:p>
     <w:p>

</xml_diff>